<commit_message>
Added Mocap Library, Testing Special Icons
I will try using the Huge FBX Mocap Library Asset to do animations. I
have added special icons which can indicate when you can capture a
certain quality of the photo and what that quality is eg. group quality
(multiple objects together i.e. in a family), time quality (an object
only appears or does a certain action for a short time).
</commit_message>
<xml_diff>
--- a/VR Safari GDD.docx
+++ b/VR Safari GDD.docx
@@ -1253,6 +1253,135 @@
           <w:rFonts w:ascii="Times New Roman" w:hAnsi="Times New Roman" w:cs="Times New Roman"/>
           <w:sz w:val="32"/>
         </w:rPr>
+        <w:t xml:space="preserve">     8. Place a star or other visual indicator for “special” moments to take a shot.</w:t>
+      </w:r>
+    </w:p>
+    <w:p>
+      <w:pPr>
+        <w:rPr>
+          <w:rFonts w:ascii="Times New Roman" w:hAnsi="Times New Roman" w:cs="Times New Roman"/>
+          <w:b/>
+          <w:sz w:val="32"/>
+        </w:rPr>
+      </w:pPr>
+      <w:r>
+        <w:rPr>
+          <w:rFonts w:ascii="Times New Roman" w:hAnsi="Times New Roman" w:cs="Times New Roman"/>
+          <w:sz w:val="32"/>
+        </w:rPr>
+        <w:t xml:space="preserve">     9. </w:t>
+      </w:r>
+      <w:r>
+        <w:rPr>
+          <w:rFonts w:ascii="Times New Roman" w:hAnsi="Times New Roman" w:cs="Times New Roman"/>
+          <w:b/>
+          <w:sz w:val="32"/>
+        </w:rPr>
+        <w:t>TUTORIAL</w:t>
+      </w:r>
+    </w:p>
+    <w:p>
+      <w:pPr>
+        <w:rPr>
+          <w:rFonts w:ascii="Times New Roman" w:hAnsi="Times New Roman" w:cs="Times New Roman"/>
+          <w:sz w:val="32"/>
+        </w:rPr>
+      </w:pPr>
+      <w:r>
+        <w:rPr>
+          <w:rFonts w:ascii="Times New Roman" w:hAnsi="Times New Roman" w:cs="Times New Roman"/>
+          <w:b/>
+          <w:sz w:val="32"/>
+        </w:rPr>
+        <w:t xml:space="preserve">     </w:t>
+      </w:r>
+      <w:r>
+        <w:rPr>
+          <w:rFonts w:ascii="Times New Roman" w:hAnsi="Times New Roman" w:cs="Times New Roman"/>
+          <w:sz w:val="32"/>
+        </w:rPr>
+        <w:t>10. Highlight animals in scene.</w:t>
+      </w:r>
+    </w:p>
+    <w:p>
+      <w:pPr>
+        <w:rPr>
+          <w:rFonts w:ascii="Times New Roman" w:hAnsi="Times New Roman" w:cs="Times New Roman"/>
+          <w:sz w:val="32"/>
+        </w:rPr>
+      </w:pPr>
+      <w:r>
+        <w:rPr>
+          <w:rFonts w:ascii="Times New Roman" w:hAnsi="Times New Roman" w:cs="Times New Roman"/>
+          <w:sz w:val="32"/>
+        </w:rPr>
+        <w:t xml:space="preserve">     11. Ramp up speed to start and ramp down speed to end (small accelerations only).</w:t>
+      </w:r>
+    </w:p>
+    <w:p>
+      <w:pPr>
+        <w:rPr>
+          <w:rFonts w:ascii="Times New Roman" w:hAnsi="Times New Roman" w:cs="Times New Roman"/>
+          <w:sz w:val="32"/>
+        </w:rPr>
+      </w:pPr>
+      <w:r>
+        <w:rPr>
+          <w:rFonts w:ascii="Times New Roman" w:hAnsi="Times New Roman" w:cs="Times New Roman"/>
+          <w:sz w:val="32"/>
+        </w:rPr>
+        <w:t xml:space="preserve">     12. XCode: Provide way to ignore notifications in-game (responding requires you to exit VR, can’t get around that).</w:t>
+      </w:r>
+    </w:p>
+    <w:p>
+      <w:pPr>
+        <w:rPr>
+          <w:rFonts w:ascii="Times New Roman" w:hAnsi="Times New Roman" w:cs="Times New Roman"/>
+          <w:sz w:val="32"/>
+        </w:rPr>
+      </w:pPr>
+      <w:r>
+        <w:rPr>
+          <w:rFonts w:ascii="Times New Roman" w:hAnsi="Times New Roman" w:cs="Times New Roman"/>
+          <w:sz w:val="32"/>
+        </w:rPr>
+        <w:t xml:space="preserve">     13. Auto-detect phone being used to adjust screen for best comfort.</w:t>
+      </w:r>
+      <w:bookmarkStart w:id="0" w:name="_GoBack"/>
+      <w:bookmarkEnd w:id="0"/>
+    </w:p>
+    <w:p>
+      <w:pPr>
+        <w:pStyle w:val="ListParagraph"/>
+        <w:ind w:left="1440"/>
+        <w:rPr>
+          <w:rFonts w:ascii="Times New Roman" w:hAnsi="Times New Roman" w:cs="Times New Roman"/>
+          <w:sz w:val="32"/>
+        </w:rPr>
+      </w:pPr>
+    </w:p>
+    <w:p>
+      <w:pPr>
+        <w:pStyle w:val="ListParagraph"/>
+        <w:ind w:left="1440"/>
+        <w:rPr>
+          <w:rFonts w:ascii="Times New Roman" w:hAnsi="Times New Roman" w:cs="Times New Roman"/>
+          <w:sz w:val="32"/>
+        </w:rPr>
+      </w:pPr>
+    </w:p>
+    <w:p>
+      <w:pPr>
+        <w:rPr>
+          <w:rFonts w:ascii="Times New Roman" w:hAnsi="Times New Roman" w:cs="Times New Roman"/>
+          <w:sz w:val="32"/>
+        </w:rPr>
+      </w:pPr>
+      <w:r>
+        <w:rPr>
+          <w:rFonts w:ascii="Times New Roman" w:hAnsi="Times New Roman" w:cs="Times New Roman"/>
+          <w:sz w:val="32"/>
+        </w:rPr>
         <w:t>Hiring/enlisting an artistic director/graphic designer:</w:t>
       </w:r>
     </w:p>
@@ -2604,8 +2733,6 @@
         </w:rPr>
         <w:t>t harder to press pause buttons.</w:t>
       </w:r>
-      <w:bookmarkStart w:id="0" w:name="_GoBack"/>
-      <w:bookmarkEnd w:id="0"/>
     </w:p>
     <w:p>
       <w:pPr>

</xml_diff>